<commit_message>
Added more on index
picture of hamster added, NUS course recommendation section and edit of
write up
</commit_message>
<xml_diff>
--- a/write-up.docx
+++ b/write-up.docx
@@ -8,6 +8,8 @@
           <w:u w:val="single"/>
         </w:rPr>
       </w:pPr>
+      <w:bookmarkStart w:id="0" w:name="_GoBack"/>
+      <w:bookmarkEnd w:id="0"/>
       <w:r>
         <w:rPr>
           <w:u w:val="single"/>
@@ -20,7 +22,6 @@
         <w:t>Index.html is my home page</w:t>
       </w:r>
     </w:p>
-    <w:p/>
     <w:p>
       <w:pPr>
         <w:rPr>
@@ -36,10 +37,45 @@
     </w:p>
     <w:p>
       <w:r>
-        <w:t>The website consists of a home page about me and what I like to do, pictures of my rabbits, their names as well as links to find me on facebook, wordpress and github. The gallery page shows the games that I have played and the hours spent on each game. It also shows my rating of the game. Finally, the registration page consists of an email registration form to register for my newsletter (definitely not real) and also a star rating for my website.</w:t>
-      </w:r>
-    </w:p>
-    <w:p/>
+        <w:t>The website consists of a home page about me and what I like to do, pictures of my rabbits</w:t>
+      </w:r>
+      <w:r>
+        <w:t xml:space="preserve"> and hamster</w:t>
+      </w:r>
+      <w:r>
+        <w:t xml:space="preserve">, their names as well as links to find me on </w:t>
+      </w:r>
+      <w:proofErr w:type="spellStart"/>
+      <w:r>
+        <w:t>facebook</w:t>
+      </w:r>
+      <w:proofErr w:type="spellEnd"/>
+      <w:r>
+        <w:t xml:space="preserve">, </w:t>
+      </w:r>
+      <w:proofErr w:type="spellStart"/>
+      <w:r>
+        <w:t>wordpress</w:t>
+      </w:r>
+      <w:proofErr w:type="spellEnd"/>
+      <w:r>
+        <w:t xml:space="preserve"> and </w:t>
+      </w:r>
+      <w:proofErr w:type="spellStart"/>
+      <w:r>
+        <w:t>github</w:t>
+      </w:r>
+      <w:proofErr w:type="spellEnd"/>
+      <w:r>
+        <w:t>.</w:t>
+      </w:r>
+      <w:r>
+        <w:t xml:space="preserve"> There is a NUS course recommendation section for people who are keen to know amazing courses.</w:t>
+      </w:r>
+      <w:r>
+        <w:t xml:space="preserve"> The gallery page shows the games that I have played and the hours spent on each game. It also shows my rating of the game. Finally, the registration page consists of an email registration form to register for my newsletter (definitely not real) and also a star rating for my website.</w:t>
+      </w:r>
+    </w:p>
     <w:p>
       <w:pPr>
         <w:rPr>
@@ -74,8 +110,13 @@
       </w:r>
     </w:p>
     <w:p>
-      <w:r>
-        <w:t>Javascript is used to toggle through the pictures in the gallery.html page</w:t>
+      <w:proofErr w:type="spellStart"/>
+      <w:r>
+        <w:t>Javascript</w:t>
+      </w:r>
+      <w:proofErr w:type="spellEnd"/>
+      <w:r>
+        <w:t xml:space="preserve"> is used to toggle through the pictures in the gallery.html page</w:t>
       </w:r>
     </w:p>
     <w:p>
@@ -85,7 +126,13 @@
     </w:p>
     <w:p>
       <w:r>
-        <w:t>jQuery effect can be seen in index.html where the picture of the rabbits will flip to another picture on click.</w:t>
+        <w:t>jQuery effect can be seen in index.html where the picture of the rabbits</w:t>
+      </w:r>
+      <w:r>
+        <w:t xml:space="preserve"> and hamster</w:t>
+      </w:r>
+      <w:r>
+        <w:t xml:space="preserve"> will flip to another picture on click.</w:t>
       </w:r>
     </w:p>
     <w:p/>
@@ -155,8 +202,13 @@
       </w:hyperlink>
     </w:p>
     <w:p>
-      <w:r>
-        <w:t xml:space="preserve">Dota 2 image: </w:t>
+      <w:proofErr w:type="spellStart"/>
+      <w:r>
+        <w:t>Dota</w:t>
+      </w:r>
+      <w:proofErr w:type="spellEnd"/>
+      <w:r>
+        <w:t xml:space="preserve"> 2 image: </w:t>
       </w:r>
       <w:hyperlink r:id="rId8" w:history="1">
         <w:r>
@@ -194,6 +246,11 @@
       </w:hyperlink>
     </w:p>
     <w:p>
+      <w:pPr>
+        <w:rPr>
+          <w:rStyle w:val="Hyperlink"/>
+        </w:rPr>
+      </w:pPr>
       <w:r>
         <w:t xml:space="preserve">Monster Hunter Generation image: </w:t>
       </w:r>
@@ -205,9 +262,8 @@
           <w:t>https://d17omnzavs9b58.cloudfront.net/assets/article/2016/06/28/monster_hunter_generations_header_feature.jpg</w:t>
         </w:r>
       </w:hyperlink>
-      <w:bookmarkStart w:id="0" w:name="_GoBack"/>
-      <w:bookmarkEnd w:id="0"/>
-    </w:p>
+    </w:p>
+    <w:p/>
     <w:p>
       <w:pPr>
         <w:rPr>

</xml_diff>